<commit_message>
Add src code Flutter, code LoginView
</commit_message>
<xml_diff>
--- a/Document/abtract.docx
+++ b/Document/abtract.docx
@@ -68,7 +68,7 @@
           <w:b/>
           <w:sz w:val="26"/>
         </w:rPr>
-        <w:t>A TOOL TO SUPPORT MANAGE FOOD SERVICE BUSINESS ACTIVITIES</w:t>
+        <w:t>APPLICATION FOR MANAGEMENT OF BUSINESS RESTAURANT</w:t>
       </w:r>
     </w:p>
     <w:p>
@@ -228,57 +228,111 @@
       <w:pPr>
         <w:spacing w:line="259" w:lineRule="auto"/>
         <w:ind w:left="0" w:right="0" w:firstLine="0"/>
+      </w:pPr>
+      <w:r>
+        <w:t xml:space="preserve">The explosion of techniques and technology has changed the way businesses operate and operate in many fields, especially the food service business. </w:t>
+      </w:r>
+      <w:r>
+        <w:t>GoQ</w:t>
+      </w:r>
+      <w:r>
+        <w:t>uick helps store owners approach the business performance of their stores quickly and sim</w:t>
+      </w:r>
+      <w:r>
+        <w:t>ply with smart management tools</w:t>
+      </w:r>
+      <w:r>
+        <w:t xml:space="preserve">. </w:t>
+      </w:r>
+      <w:r>
+        <w:t>It’s</w:t>
+      </w:r>
+      <w:r>
+        <w:t xml:space="preserve"> a mobile app designed to run on Android and iOS with the most optimal technologies and support tools such as Flutter, Java, Spring Boot, Socket.io, Cloud Computing. </w:t>
+      </w:r>
+      <w:r>
+        <w:t>The business management system at the restaurant is very concerned with security issues. Request for handover Client - Server secured with Json Web Tokens mode, account authentication secured with Firebase secure facility</w:t>
+      </w:r>
+      <w:r>
+        <w:t>. Our GoQuick development orientation will be to build a complete ecosystem in the food service business.</w:t>
+      </w:r>
+    </w:p>
+    <w:p>
+      <w:pPr>
+        <w:spacing w:line="259" w:lineRule="auto"/>
+        <w:ind w:left="0" w:right="0" w:firstLine="0"/>
         <w:jc w:val="left"/>
       </w:pPr>
-      <w:r>
-        <w:t>The explosion of techniques and technology has changed the way businesses operate and operate in many fields, especially the food service business. With the mission to help store owners capture the business performance of their stores quickly, simply and accurately, as well as improve the efficiency of</w:t>
-      </w:r>
-      <w:r>
-        <w:t xml:space="preserve"> service and store operations, w</w:t>
-      </w:r>
-      <w:r>
-        <w:t>e developed GoQuick to meet those needs. GoQuick is a mobile app designed to run on Android and iOS with the most optimal technologies a</w:t>
-      </w:r>
+    </w:p>
+    <w:p>
+      <w:pPr>
+        <w:spacing w:line="259" w:lineRule="auto"/>
+        <w:ind w:left="0" w:right="0" w:firstLine="0"/>
+        <w:jc w:val="left"/>
+        <w:rPr>
+          <w:sz w:val="24"/>
+        </w:rPr>
+      </w:pPr>
+      <w:r>
+        <w:rPr>
+          <w:b/>
+          <w:sz w:val="24"/>
+        </w:rPr>
+        <w:t xml:space="preserve">Keywords. </w:t>
+      </w:r>
+      <w:r>
+        <w:rPr>
+          <w:sz w:val="24"/>
+        </w:rPr>
+        <w:t>Mobile Application, Security</w:t>
+      </w:r>
+      <w:r>
+        <w:rPr>
+          <w:sz w:val="24"/>
+        </w:rPr>
+        <w:t xml:space="preserve"> Information</w:t>
+      </w:r>
+      <w:r>
+        <w:rPr>
+          <w:sz w:val="24"/>
+        </w:rPr>
+        <w:t>, Cloud-Computing</w:t>
+      </w:r>
+      <w:r>
+        <w:rPr>
+          <w:sz w:val="24"/>
+        </w:rPr>
+        <w:t>, Food Service</w:t>
+      </w:r>
+      <w:r>
+        <w:rPr>
+          <w:sz w:val="24"/>
+        </w:rPr>
+        <w:t xml:space="preserve">, </w:t>
+      </w:r>
+    </w:p>
+    <w:p>
+      <w:pPr>
+        <w:spacing w:line="259" w:lineRule="auto"/>
+        <w:ind w:left="0" w:right="0" w:firstLine="0"/>
+        <w:jc w:val="left"/>
+        <w:rPr>
+          <w:sz w:val="24"/>
+        </w:rPr>
+      </w:pPr>
       <w:bookmarkStart w:id="0" w:name="_GoBack"/>
       <w:bookmarkEnd w:id="0"/>
       <w:r>
-        <w:t>nd support tools such as Flutter, Java, Spring Boot, Socket.io, Cloud Computing. The security of information and data transmission is our top concern and priority, always optimizing to bring the safest experience for users online. Our GoQuick development orientation will be to build a complete ecosystem in the food service business.</w:t>
-      </w:r>
-    </w:p>
-    <w:p>
-      <w:pPr>
-        <w:spacing w:line="259" w:lineRule="auto"/>
-        <w:ind w:left="0" w:right="0" w:firstLine="0"/>
-        <w:jc w:val="left"/>
-      </w:pPr>
-    </w:p>
-    <w:p>
-      <w:pPr>
-        <w:spacing w:line="259" w:lineRule="auto"/>
-        <w:ind w:left="0" w:right="0" w:firstLine="0"/>
-        <w:jc w:val="left"/>
-        <w:rPr>
-          <w:sz w:val="24"/>
-        </w:rPr>
-      </w:pPr>
-      <w:r>
-        <w:rPr>
-          <w:b/>
-          <w:sz w:val="24"/>
-        </w:rPr>
-        <w:t xml:space="preserve">Keywords. </w:t>
-      </w:r>
-      <w:r>
-        <w:rPr>
-          <w:sz w:val="24"/>
-        </w:rPr>
-        <w:t>Mobile Application, Security, Cloud-Computing</w:t>
-      </w:r>
-      <w:r>
-        <w:rPr>
-          <w:sz w:val="24"/>
-        </w:rPr>
-        <w:t xml:space="preserve">, Food Service </w:t>
+        <w:rPr>
+          <w:sz w:val="24"/>
+        </w:rPr>
+        <w:t>E-commerce</w:t>
+      </w:r>
+      <w:r>
+        <w:rPr>
+          <w:sz w:val="24"/>
+        </w:rPr>
+        <w:t xml:space="preserve"> </w:t>
       </w:r>
     </w:p>
     <w:p>
@@ -327,7 +381,10 @@
         <w:ind w:left="10" w:right="53"/>
       </w:pPr>
       <w:r>
-        <w:t>GoQuick: CÔNG CỤ QUẢN LÝ HỖ TRỢ HOẠT ĐỘNG KINH DOANH DỊCH VỤ ĂN UỐNG</w:t>
+        <w:t xml:space="preserve">GoQuick: </w:t>
+      </w:r>
+      <w:r>
+        <w:t>ỨNG DỤNG QUẢN LÝ HOẠT ĐỘNG KINH DOANH QUÁN ĂN</w:t>
       </w:r>
     </w:p>
     <w:p>
@@ -361,42 +418,68 @@
       <w:pPr>
         <w:spacing w:after="7" w:line="259" w:lineRule="auto"/>
         <w:ind w:left="0" w:right="0" w:firstLine="0"/>
+      </w:pPr>
+      <w:r>
+        <w:t>Sự bùng n</w:t>
+      </w:r>
+      <w:r>
+        <w:t>ổ của kỹ thuật, công nghệ đã làm thay đổi cách thức vận hành, hoạt động kinh doanh trong nhiều lĩnh vực, đặc biệt là các lĩnh</w:t>
+      </w:r>
+      <w:r>
+        <w:t xml:space="preserve"> vực kinh doanh dịch vụ ăn uống. </w:t>
+      </w:r>
+      <w:r>
+        <w:t>GoQ</w:t>
+      </w:r>
+      <w:r>
+        <w:t>uick</w:t>
+      </w:r>
+      <w:r>
+        <w:t xml:space="preserve"> giúp chủ cửa hàng nắm bắt được hiệu quả hoạt động kinh doanh của cửa hàng mình một cách nhanh c</w:t>
+      </w:r>
+      <w:r>
+        <w:t>hóng và đơn giản bằng các công cụ quản lý thông minh</w:t>
+      </w:r>
+      <w:r>
+        <w:t xml:space="preserve">. </w:t>
+      </w:r>
+      <w:r>
+        <w:t xml:space="preserve">Ứng dụng này </w:t>
+      </w:r>
+      <w:r>
+        <w:t>là app mobile được thiết kế chạy trên Android, IOS với các công nghệ, công cụ hỗ trợ tối ưu nhất như Flutter, Java</w:t>
+      </w:r>
+      <w:r>
+        <w:t>,</w:t>
+      </w:r>
+      <w:r>
+        <w:t xml:space="preserve"> Spring Boot, Socket.io, Cloud Computing</w:t>
+      </w:r>
+      <w:r>
+        <w:t>.</w:t>
+      </w:r>
+      <w:r>
+        <w:t xml:space="preserve"> </w:t>
+      </w:r>
+      <w:r>
+        <w:t>Hệ thống quản lý hoạt động kinh doanh tại quán ăn rất quan tâm đến vấn đề bảo mật. Các yêu cầu chuyển giao giữa hai bên Client – Server được bảo mật với chế Json Web Token, xác thực tài khoản được bảo đảm với cơ bảo mật của Firebase.</w:t>
+      </w:r>
+      <w:r>
+        <w:t xml:space="preserve"> Định hướng phát triển GoQuick của chúng tôi sẽ tiến đến xây dựng một hệ sinh thái hoàn </w:t>
+      </w:r>
+      <w:r>
+        <w:t>chỉnh</w:t>
+      </w:r>
+      <w:r>
+        <w:t xml:space="preserve"> trong lĩnh vực kinh doanh dịch vụ ăn uống.</w:t>
+      </w:r>
+    </w:p>
+    <w:p>
+      <w:pPr>
+        <w:spacing w:after="7" w:line="259" w:lineRule="auto"/>
+        <w:ind w:left="0" w:right="0" w:firstLine="0"/>
         <w:jc w:val="left"/>
       </w:pPr>
-      <w:r>
-        <w:t>Sự bùng n</w:t>
-      </w:r>
-      <w:r>
-        <w:t>ổ của kỹ thuật, công nghệ đã làm thay đổi cách thức vận hành, hoạt động kinh doanh trong nhiều lĩnh vực, đặc biệt là các lĩnh vực kinh doanh dịch vụ ăn uống. Với sự mệnh giúp chủ cửa hàng nắm bắt được hiệu quả hoạt động kinh doanh của cửa hàng mình một cách nhanh chóng, đơn giản và chính xác nhất, cũng như nâng cao hiệu quả của các hoạt động phục vụ, kinh doanh cửa hàng, chúng tôi đã phát triển GoQuick đáp ứng các nhu cầu ấy. GoQuick là app mobile được thiết kế chạy trên Android, IOS với các công nghệ, công cụ hỗ trợ tối ưu nhất như Flutter, Java</w:t>
-      </w:r>
-      <w:r>
-        <w:t>,</w:t>
-      </w:r>
-      <w:r>
-        <w:t xml:space="preserve"> Spring Boot, Socket.io, Cloud Computing</w:t>
-      </w:r>
-      <w:r>
-        <w:t>.</w:t>
-      </w:r>
-      <w:r>
-        <w:t xml:space="preserve"> Việc bảo mật thông tin và truyền dữ liệu là mối quan tâm và ưu tiên hàng đầu của chúng tôi, luôn tối ưu hóa để mang lại trải nghiệm an toàn nhất cho người dùng khi trực tuyến.</w:t>
-      </w:r>
-      <w:r>
-        <w:t xml:space="preserve"> Định hướng phát triển GoQuick của chúng tôi sẽ tiến đến xây dựng một hệ sinh thái hoàn </w:t>
-      </w:r>
-      <w:r>
-        <w:t>chỉnh</w:t>
-      </w:r>
-      <w:r>
-        <w:t xml:space="preserve"> trong lĩnh vực kinh doanh dịch vụ ăn uống.</w:t>
-      </w:r>
-    </w:p>
-    <w:p>
-      <w:pPr>
-        <w:spacing w:after="7" w:line="259" w:lineRule="auto"/>
-        <w:ind w:left="0" w:right="0" w:firstLine="0"/>
-        <w:jc w:val="left"/>
-      </w:pPr>
     </w:p>
     <w:p>
       <w:pPr>
@@ -413,10 +496,19 @@
         <w:t xml:space="preserve"> Ứ</w:t>
       </w:r>
       <w:r>
-        <w:t>ng dụng di động, bảo mật, điện toán đám mây</w:t>
+        <w:t>ng dụng di động, bảo mật</w:t>
+      </w:r>
+      <w:r>
+        <w:t xml:space="preserve"> thông tin</w:t>
+      </w:r>
+      <w:r>
+        <w:t>, điện toán đám mây</w:t>
       </w:r>
       <w:r>
         <w:t>, dịch vụ ăn uống</w:t>
+      </w:r>
+      <w:r>
+        <w:t>, thương mại điện tử</w:t>
       </w:r>
       <w:r>
         <w:t xml:space="preserve"> </w:t>
@@ -478,13 +570,7 @@
           <w:sz w:val="20"/>
         </w:rPr>
         <w:lastRenderedPageBreak/>
-        <w:t>© 20xx Trường Đại học Công nghiệp thành phố Hồ Chí Minh</w:t>
-      </w:r>
-      <w:r>
-        <w:rPr>
-          <w:sz w:val="20"/>
-        </w:rPr>
-        <w:t xml:space="preserve"> </w:t>
+        <w:t xml:space="preserve">© 20xx Trường Đại học Công nghiệp thành phố Hồ Chí Minh </w:t>
       </w:r>
     </w:p>
     <w:p>

</xml_diff>